<commit_message>
Correctly looping over paragraphs.
</commit_message>
<xml_diff>
--- a/test_save_simple_doc.docx
+++ b/test_save_simple_doc.docx
@@ -11,54 +11,196 @@
       </w:r>
     </w:p>
     <w:p/>
+    <w:p>
+      <w:r>
+        <w:t>Hi</w:t>
+      </w:r>
+      <w:r>
+        <w:t xml:space="preserve"> {</w:t>
+      </w:r>
+      <w:proofErr w:type="gramStart"/>
+      <w:r>
+        <w:t/>
+      </w:r>
+      <w:proofErr w:type="gramEnd"/>
+      <w:r>
+        <w:t xml:space="preserve">{ fields.Group[0].name }}</w:t>
+      </w:r>
+      <w:r>
+        <w:t xml:space="preserve">, yay! </w:t>
+      </w:r>
+    </w:p>
     <w:p>
       <w:r/>
       <w:proofErr w:type="spellStart"/>
       <w:proofErr w:type="gramStart"/>
       <w:proofErr w:type="spellEnd"/>
       <w:proofErr w:type="gramEnd"/>
-      <w:proofErr w:type="spellStart"/>
-      <w:proofErr w:type="spellEnd"/>
-    </w:p>
-    <w:p>
-      <w:r>
-        <w:t/>
-      </w:r>
-      <w:r>
-        <w:t/>
-      </w:r>
-      <w:r>
-        <w:t/>
-      </w:r>
-      <w:r>
-        <w:t xml:space="preserve"> </w:t>
-      </w:r>
-    </w:p>
-    <w:p/>
-    <w:p>
+    </w:p>
+    <w:p>
+      <w:r>
+        <w:t>Hi</w:t>
+      </w:r>
+      <w:r>
+        <w:t xml:space="preserve"> {</w:t>
+      </w:r>
       <w:proofErr w:type="gramStart"/>
       <w:r>
-        <w:t>cool</w:t>
+        <w:t/>
       </w:r>
       <w:proofErr w:type="gramEnd"/>
       <w:r>
-        <w:t xml:space="preserve"> story bro </w:t>
-      </w:r>
-    </w:p>
-    <w:p/>
+        <w:t xml:space="preserve">{ fields.Group[1].name }}</w:t>
+      </w:r>
+      <w:r>
+        <w:t xml:space="preserve">, yay! </w:t>
+      </w:r>
+    </w:p>
     <w:p>
       <w:r/>
       <w:proofErr w:type="spellStart"/>
       <w:proofErr w:type="gramStart"/>
       <w:proofErr w:type="spellEnd"/>
       <w:proofErr w:type="gramEnd"/>
+    </w:p>
+    <w:p>
+      <w:r>
+        <w:t>Hi</w:t>
+      </w:r>
+      <w:r>
+        <w:t xml:space="preserve"> {</w:t>
+      </w:r>
+      <w:proofErr w:type="gramStart"/>
+      <w:r>
+        <w:t/>
+      </w:r>
+      <w:proofErr w:type="gramEnd"/>
+      <w:r>
+        <w:t xml:space="preserve">{ fields.Group[2].name }}</w:t>
+      </w:r>
+      <w:r>
+        <w:t xml:space="preserve">, yay! </w:t>
+      </w:r>
+    </w:p>
+    <w:p>
+      <w:r/>
       <w:proofErr w:type="spellStart"/>
+      <w:proofErr w:type="gramStart"/>
       <w:proofErr w:type="spellEnd"/>
-    </w:p>
-    <w:p>
-      <w:r>
-        <w:t/>
-      </w:r>
+      <w:proofErr w:type="gramEnd"/>
+    </w:p>
+    <w:p>
+      <w:r>
+        <w:t/>
+      </w:r>
+      <w:r>
+        <w:t/>
+      </w:r>
+      <w:r>
+        <w:t/>
+      </w:r>
+      <w:r>
+        <w:t xml:space="preserve"> </w:t>
+      </w:r>
+    </w:p>
+    <w:p/>
+    <w:p>
+      <w:proofErr w:type="gramStart"/>
+      <w:r>
+        <w:t>cool</w:t>
+      </w:r>
+      <w:proofErr w:type="gramEnd"/>
+      <w:r>
+        <w:t xml:space="preserve"> story bro </w:t>
+      </w:r>
+    </w:p>
+    <w:p/>
+    <w:p>
+      <w:r>
+        <w:t xml:space="preserve">{</w:t>
+      </w:r>
+      <w:proofErr w:type="gramStart"/>
+      <w:r>
+        <w:t/>
+      </w:r>
+      <w:proofErr w:type="spellStart"/>
+      <w:r>
+        <w:t/>
+      </w:r>
+      <w:proofErr w:type="spellEnd"/>
+      <w:proofErr w:type="gramEnd"/>
+      <w:r>
+        <w:t xml:space="preserve">{ fields.Group[0].age }}</w:t>
+      </w:r>
+      <w:r>
+        <w:t xml:space="preserve"> Something else </w:t>
+      </w:r>
+      <w:r/>
+      <w:proofErr w:type="spellStart"/>
+      <w:r>
+        <w:t/>
+      </w:r>
+      <w:proofErr w:type="spellEnd"/>
+      <w:r>
+        <w:t/>
+      </w:r>
+    </w:p>
+    <w:p>
+      <w:r>
+        <w:t xml:space="preserve">{</w:t>
+      </w:r>
+      <w:proofErr w:type="gramStart"/>
+      <w:r>
+        <w:t/>
+      </w:r>
+      <w:proofErr w:type="spellStart"/>
+      <w:r>
+        <w:t/>
+      </w:r>
+      <w:proofErr w:type="spellEnd"/>
+      <w:proofErr w:type="gramEnd"/>
+      <w:r>
+        <w:t xml:space="preserve">{ fields.Group[1].age }}</w:t>
+      </w:r>
+      <w:r>
+        <w:t xml:space="preserve"> Something else </w:t>
+      </w:r>
+      <w:r/>
+      <w:proofErr w:type="spellStart"/>
+      <w:r>
+        <w:t/>
+      </w:r>
+      <w:proofErr w:type="spellEnd"/>
+      <w:r>
+        <w:t/>
+      </w:r>
+    </w:p>
+    <w:p>
+      <w:r>
+        <w:t xml:space="preserve">{</w:t>
+      </w:r>
+      <w:proofErr w:type="gramStart"/>
+      <w:r>
+        <w:t/>
+      </w:r>
+      <w:proofErr w:type="spellStart"/>
+      <w:r>
+        <w:t/>
+      </w:r>
+      <w:proofErr w:type="spellEnd"/>
+      <w:proofErr w:type="gramEnd"/>
+      <w:r>
+        <w:t xml:space="preserve">{ fields.Group[2].age }}</w:t>
+      </w:r>
+      <w:r>
+        <w:t xml:space="preserve"> Something else </w:t>
+      </w:r>
+      <w:r/>
+      <w:proofErr w:type="spellStart"/>
+      <w:r>
+        <w:t/>
+      </w:r>
+      <w:proofErr w:type="spellEnd"/>
       <w:r>
         <w:t/>
       </w:r>

</xml_diff>